<commit_message>
Lab 5 all codes added
</commit_message>
<xml_diff>
--- a/Lab 4/ESD_Lab4_Report_AU1940049_Sameep Vani.docx
+++ b/Lab 4/ESD_Lab4_Report_AU1940049_Sameep Vani.docx
@@ -23,12 +23,12 @@
           <wp:inline distB="114300" distT="114300" distL="114300" distR="114300">
             <wp:extent cx="2000250" cy="1966491"/>
             <wp:effectExtent b="0" l="0" r="0" t="0"/>
-            <wp:docPr id="10" name="image7.jpg"/>
+            <wp:docPr id="10" name="image10.jpg"/>
             <a:graphic>
               <a:graphicData uri="http://schemas.openxmlformats.org/drawingml/2006/picture">
                 <pic:pic>
                   <pic:nvPicPr>
-                    <pic:cNvPr id="0" name="image7.jpg"/>
+                    <pic:cNvPr id="0" name="image10.jpg"/>
                     <pic:cNvPicPr preferRelativeResize="0"/>
                   </pic:nvPicPr>
                   <pic:blipFill>
@@ -1266,12 +1266,12 @@
           <wp:inline distB="114300" distT="114300" distL="114300" distR="114300">
             <wp:extent cx="5943600" cy="5461000"/>
             <wp:effectExtent b="0" l="0" r="0" t="0"/>
-            <wp:docPr id="7" name="image2.png"/>
+            <wp:docPr id="7" name="image3.png"/>
             <a:graphic>
               <a:graphicData uri="http://schemas.openxmlformats.org/drawingml/2006/picture">
                 <pic:pic>
                   <pic:nvPicPr>
-                    <pic:cNvPr id="0" name="image2.png"/>
+                    <pic:cNvPr id="0" name="image3.png"/>
                     <pic:cNvPicPr preferRelativeResize="0"/>
                   </pic:nvPicPr>
                   <pic:blipFill>
@@ -1452,12 +1452,12 @@
           <wp:inline distB="114300" distT="114300" distL="114300" distR="114300">
             <wp:extent cx="5943600" cy="4457700"/>
             <wp:effectExtent b="0" l="0" r="0" t="0"/>
-            <wp:docPr id="4" name="image10.jpg"/>
+            <wp:docPr id="4" name="image7.jpg"/>
             <a:graphic>
               <a:graphicData uri="http://schemas.openxmlformats.org/drawingml/2006/picture">
                 <pic:pic>
                   <pic:nvPicPr>
-                    <pic:cNvPr id="0" name="image10.jpg"/>
+                    <pic:cNvPr id="0" name="image7.jpg"/>
                     <pic:cNvPicPr preferRelativeResize="0"/>
                   </pic:nvPicPr>
                   <pic:blipFill>
@@ -1901,7 +1901,10 @@
           <w:rFonts w:ascii="Courier New" w:cs="Courier New" w:eastAsia="Courier New" w:hAnsi="Courier New"/>
           <w:rtl w:val="0"/>
         </w:rPr>
-        <w:t xml:space="preserve">                break;</w:t>
+        <w:t xml:space="preserve">                </w:t>
+        <w:tab/>
+        <w:tab/>
+        <w:t xml:space="preserve">break;</w:t>
       </w:r>
     </w:p>
     <w:p>
@@ -2092,7 +2095,10 @@
           <w:rFonts w:ascii="Courier New" w:cs="Courier New" w:eastAsia="Courier New" w:hAnsi="Courier New"/>
           <w:rtl w:val="0"/>
         </w:rPr>
-        <w:t xml:space="preserve">                break;</w:t>
+        <w:t xml:space="preserve">                </w:t>
+        <w:tab/>
+        <w:tab/>
+        <w:t xml:space="preserve">break;</w:t>
       </w:r>
     </w:p>
     <w:p>
@@ -2224,19 +2230,6 @@
       </w:pPr>
       <w:r>
         <w:rPr>
-          <w:rtl w:val="0"/>
-        </w:rPr>
-      </w:r>
-    </w:p>
-    <w:p>
-      <w:pPr>
-        <w:spacing w:after="160" w:line="240" w:lineRule="auto"/>
-        <w:rPr>
-          <w:rFonts w:ascii="Courier New" w:cs="Courier New" w:eastAsia="Courier New" w:hAnsi="Courier New"/>
-        </w:rPr>
-      </w:pPr>
-      <w:r>
-        <w:rPr>
           <w:rFonts w:ascii="Courier New" w:cs="Courier New" w:eastAsia="Courier New" w:hAnsi="Courier New"/>
           <w:rtl w:val="0"/>
         </w:rPr>
@@ -2286,19 +2279,6 @@
           <w:rtl w:val="0"/>
         </w:rPr>
         <w:t xml:space="preserve">    left=0;</w:t>
-      </w:r>
-    </w:p>
-    <w:p>
-      <w:pPr>
-        <w:spacing w:after="160" w:line="240" w:lineRule="auto"/>
-        <w:rPr>
-          <w:rFonts w:ascii="Courier New" w:cs="Courier New" w:eastAsia="Courier New" w:hAnsi="Courier New"/>
-        </w:rPr>
-      </w:pPr>
-      <w:r>
-        <w:rPr>
-          <w:rtl w:val="0"/>
-        </w:rPr>
       </w:r>
     </w:p>
     <w:p>
@@ -2864,12 +2844,12 @@
           <wp:inline distB="114300" distT="114300" distL="114300" distR="114300">
             <wp:extent cx="5886450" cy="5781675"/>
             <wp:effectExtent b="0" l="0" r="0" t="0"/>
-            <wp:docPr id="3" name="image5.png"/>
+            <wp:docPr id="3" name="image1.png"/>
             <a:graphic>
               <a:graphicData uri="http://schemas.openxmlformats.org/drawingml/2006/picture">
                 <pic:pic>
                   <pic:nvPicPr>
-                    <pic:cNvPr id="0" name="image5.png"/>
+                    <pic:cNvPr id="0" name="image1.png"/>
                     <pic:cNvPicPr preferRelativeResize="0"/>
                   </pic:nvPicPr>
                   <pic:blipFill>
@@ -3626,12 +3606,12 @@
           <wp:inline distB="114300" distT="114300" distL="114300" distR="114300">
             <wp:extent cx="5943600" cy="2743200"/>
             <wp:effectExtent b="0" l="0" r="0" t="0"/>
-            <wp:docPr id="6" name="image3.jpg"/>
+            <wp:docPr id="6" name="image2.jpg"/>
             <a:graphic>
               <a:graphicData uri="http://schemas.openxmlformats.org/drawingml/2006/picture">
                 <pic:pic>
                   <pic:nvPicPr>
-                    <pic:cNvPr id="0" name="image3.jpg"/>
+                    <pic:cNvPr id="0" name="image2.jpg"/>
                     <pic:cNvPicPr preferRelativeResize="0"/>
                   </pic:nvPicPr>
                   <pic:blipFill>
@@ -4261,12 +4241,12 @@
           <wp:inline distB="114300" distT="114300" distL="114300" distR="114300">
             <wp:extent cx="5486400" cy="5457825"/>
             <wp:effectExtent b="0" l="0" r="0" t="0"/>
-            <wp:docPr id="5" name="image1.png"/>
+            <wp:docPr id="5" name="image5.png"/>
             <a:graphic>
               <a:graphicData uri="http://schemas.openxmlformats.org/drawingml/2006/picture">
                 <pic:pic>
                   <pic:nvPicPr>
-                    <pic:cNvPr id="0" name="image1.png"/>
+                    <pic:cNvPr id="0" name="image5.png"/>
                     <pic:cNvPicPr preferRelativeResize="0"/>
                   </pic:nvPicPr>
                   <pic:blipFill>

</xml_diff>